<commit_message>
Update Measurement print format, add size of data to backtracking algorithm and update doc.docx
</commit_message>
<xml_diff>
--- a/doc.docx
+++ b/doc.docx
@@ -10212,6 +10212,35 @@
         </w:rPr>
         <w:t>, para mostrar los mejores cromosomas generados posterior a la ejecución del algoritmo.</w:t>
       </w:r>
+      <w:r>
+        <w:rPr>
+          <w:rFonts w:ascii="Arial" w:hAnsi="Arial" w:cs="Arial"/>
+          <w:sz w:val="24"/>
+          <w:szCs w:val="24"/>
+          <w:lang w:val="es-419"/>
+        </w:rPr>
+        <w:t xml:space="preserve"> Tomar en cuenta el hecho de que en los archivos con menor cantidad de datos no siempre se mostrarán 5 mejores cromosomas, debido a que se muestran solamente los cromosomas que sean mejores a los generados inicialmente, por lo </w:t>
+      </w:r>
+      <w:proofErr w:type="gramStart"/>
+      <w:r>
+        <w:rPr>
+          <w:rFonts w:ascii="Arial" w:hAnsi="Arial" w:cs="Arial"/>
+          <w:sz w:val="24"/>
+          <w:szCs w:val="24"/>
+          <w:lang w:val="es-419"/>
+        </w:rPr>
+        <w:t>que</w:t>
+      </w:r>
+      <w:proofErr w:type="gramEnd"/>
+      <w:r>
+        <w:rPr>
+          <w:rFonts w:ascii="Arial" w:hAnsi="Arial" w:cs="Arial"/>
+          <w:sz w:val="24"/>
+          <w:szCs w:val="24"/>
+          <w:lang w:val="es-419"/>
+        </w:rPr>
+        <w:t xml:space="preserve"> si los cromosomas que se generan en las iteraciones posteriores son inferiores, no se tomarán en cuenta y se terminará mostrando menos de 5 resultados al final de la ejecución.</w:t>
+      </w:r>
     </w:p>
     <w:p>
       <w:pPr>
@@ -19645,43 +19674,7 @@
               <w:rPr>
                 <w:lang w:val="es-419"/>
               </w:rPr>
-              <w:t>24/0</w:t>
-            </w:r>
-            <w:r>
-              <w:rPr>
-                <w:lang w:val="es-419"/>
-              </w:rPr>
-              <w:t>5</w:t>
-            </w:r>
-            <w:r>
-              <w:rPr>
-                <w:lang w:val="es-419"/>
-              </w:rPr>
-              <w:t xml:space="preserve">/2023 - </w:t>
-            </w:r>
-            <w:r>
-              <w:rPr>
-                <w:lang w:val="es-419"/>
-              </w:rPr>
-              <w:t>7</w:t>
-            </w:r>
-            <w:r>
-              <w:rPr>
-                <w:lang w:val="es-419"/>
-              </w:rPr>
-              <w:t>:</w:t>
-            </w:r>
-            <w:r>
-              <w:rPr>
-                <w:lang w:val="es-419"/>
-              </w:rPr>
-              <w:t>0</w:t>
-            </w:r>
-            <w:r>
-              <w:rPr>
-                <w:lang w:val="es-419"/>
-              </w:rPr>
-              <w:t>0 pm</w:t>
+              <w:t>24/05/2023 - 7:00 pm</w:t>
             </w:r>
           </w:p>
         </w:tc>
@@ -19983,49 +19976,7 @@
               <w:rPr>
                 <w:lang w:val="es-419"/>
               </w:rPr>
-              <w:t>31</w:t>
-            </w:r>
-            <w:r>
-              <w:rPr>
-                <w:lang w:val="es-419"/>
-              </w:rPr>
-              <w:t>/0</w:t>
-            </w:r>
-            <w:r>
-              <w:rPr>
-                <w:lang w:val="es-419"/>
-              </w:rPr>
-              <w:t>5</w:t>
-            </w:r>
-            <w:r>
-              <w:rPr>
-                <w:lang w:val="es-419"/>
-              </w:rPr>
-              <w:t xml:space="preserve">/2023 - </w:t>
-            </w:r>
-            <w:r>
-              <w:rPr>
-                <w:lang w:val="es-419"/>
-              </w:rPr>
-              <w:t>6</w:t>
-            </w:r>
-            <w:r>
-              <w:rPr>
-                <w:lang w:val="es-419"/>
-              </w:rPr>
-              <w:t>:</w:t>
-            </w:r>
-            <w:r>
-              <w:rPr>
-                <w:lang w:val="es-419"/>
-              </w:rPr>
-              <w:t>3</w:t>
-            </w:r>
-            <w:r>
-              <w:rPr>
-                <w:lang w:val="es-419"/>
-              </w:rPr>
-              <w:t>0 pm</w:t>
+              <w:t>31/05/2023 - 6:30 pm</w:t>
             </w:r>
           </w:p>
         </w:tc>
@@ -20324,31 +20275,7 @@
               <w:rPr>
                 <w:lang w:val="es-419"/>
               </w:rPr>
-              <w:t>/0</w:t>
-            </w:r>
-            <w:r>
-              <w:rPr>
-                <w:lang w:val="es-419"/>
-              </w:rPr>
-              <w:t>6</w:t>
-            </w:r>
-            <w:r>
-              <w:rPr>
-                <w:lang w:val="es-419"/>
-              </w:rPr>
-              <w:t xml:space="preserve">/2023 - </w:t>
-            </w:r>
-            <w:r>
-              <w:rPr>
-                <w:lang w:val="es-419"/>
-              </w:rPr>
-              <w:t>7</w:t>
-            </w:r>
-            <w:r>
-              <w:rPr>
-                <w:lang w:val="es-419"/>
-              </w:rPr>
-              <w:t>:00 pm</w:t>
+              <w:t>/06/2023 - 7:00 pm</w:t>
             </w:r>
           </w:p>
         </w:tc>
@@ -21257,13 +21184,7 @@
               <w:rPr>
                 <w:lang w:val="es-419"/>
               </w:rPr>
-              <w:t>Bitácora #</w:t>
-            </w:r>
-            <w:r>
-              <w:rPr>
-                <w:lang w:val="es-419"/>
-              </w:rPr>
-              <w:t>6</w:t>
+              <w:t>Bitácora #6</w:t>
             </w:r>
           </w:p>
         </w:tc>
@@ -21301,13 +21222,7 @@
               <w:rPr>
                 <w:lang w:val="es-419"/>
               </w:rPr>
-              <w:t>0</w:t>
-            </w:r>
-            <w:r>
-              <w:rPr>
-                <w:lang w:val="es-419"/>
-              </w:rPr>
-              <w:t>6</w:t>
+              <w:t>06</w:t>
             </w:r>
             <w:r>
               <w:rPr>
@@ -21319,19 +21234,7 @@
               <w:rPr>
                 <w:lang w:val="es-419"/>
               </w:rPr>
-              <w:t xml:space="preserve">06/2023 – </w:t>
-            </w:r>
-            <w:r>
-              <w:rPr>
-                <w:lang w:val="es-419"/>
-              </w:rPr>
-              <w:t>3:00</w:t>
-            </w:r>
-            <w:r>
-              <w:rPr>
-                <w:lang w:val="es-419"/>
-              </w:rPr>
-              <w:t xml:space="preserve"> </w:t>
+              <w:t xml:space="preserve">06/2023 – 3:00 </w:t>
             </w:r>
             <w:proofErr w:type="spellStart"/>
             <w:r>
@@ -21566,16 +21469,10 @@
       </w:pPr>
       <w:proofErr w:type="spellStart"/>
       <w:r>
-        <w:rPr>
-          <w:lang w:val="es-419"/>
-        </w:rPr>
         <w:t>GeeksforGeeks</w:t>
       </w:r>
       <w:proofErr w:type="spellEnd"/>
       <w:r>
-        <w:rPr>
-          <w:lang w:val="es-419"/>
-        </w:rPr>
         <w:t xml:space="preserve">. </w:t>
       </w:r>
       <w:r>

</xml_diff>